<commit_message>
aadding one more digit to the password
</commit_message>
<xml_diff>
--- a/Door Access System.docx
+++ b/Door Access System.docx
@@ -19,8 +19,47 @@
         <w:t>The door access system should control the door lock. The door should open/unlock when the correct 4-digit password is entered via a keypad. The password is static and cannot be changed by the user. Any false password entries results in triggering a temporal and constant “beep” sound audible to the user. To ensure proper user experience one digit-display shows the currently pressed number</w:t>
       </w:r>
     </w:p>
+    <w:p/>
+    <w:p>
+      <w:pPr>
+        <w:pStyle w:val="ListParagraph"/>
+        <w:numPr>
+          <w:ilvl w:val="0"/>
+          <w:numId w:val="1"/>
+        </w:numPr>
+        <w:rPr>
+          <w:lang w:bidi="ar-JO"/>
+        </w:rPr>
+      </w:pPr>
+      <w:r>
+        <w:rPr>
+          <w:lang w:bidi="ar-JO"/>
+        </w:rPr>
+        <w:t xml:space="preserve">Change the password to be </w:t>
+      </w:r>
+      <w:r>
+        <w:rPr>
+          <w:rFonts w:hint="cs"/>
+          <w:rtl/>
+        </w:rPr>
+        <w:t>5</w:t>
+      </w:r>
+      <w:r>
+        <w:t>-digit password</w:t>
+      </w:r>
+    </w:p>
+    <w:p>
+      <w:pPr>
+        <w:pStyle w:val="ListParagraph"/>
+        <w:rPr>
+          <w:rFonts w:hint="cs"/>
+          <w:rtl/>
+          <w:lang w:bidi="ar-JO"/>
+        </w:rPr>
+      </w:pPr>
+    </w:p>
     <w:sectPr>
-      <w:headerReference w:type="default" r:id="rId6"/>
+      <w:headerReference w:type="default" r:id="rId7"/>
       <w:pgSz w:w="12240" w:h="15840"/>
       <w:pgMar w:top="1440" w:right="1440" w:bottom="1440" w:left="1440" w:header="720" w:footer="720" w:gutter="0"/>
       <w:cols w:space="720"/>
@@ -91,6 +130,127 @@
     </w:r>
   </w:p>
 </w:hdr>
+</file>
+
+<file path=word/numbering.xml><?xml version="1.0" encoding="utf-8"?>
+<w:numbering xmlns:wpc="http://schemas.microsoft.com/office/word/2010/wordprocessingCanvas" xmlns:cx="http://schemas.microsoft.com/office/drawing/2014/chartex" xmlns:cx1="http://schemas.microsoft.com/office/drawing/2015/9/8/chartex" xmlns:cx2="http://schemas.microsoft.com/office/drawing/2015/10/21/chartex" xmlns:cx3="http://schemas.microsoft.com/office/drawing/2016/5/9/chartex" xmlns:cx4="http://schemas.microsoft.com/office/drawing/2016/5/10/chartex" xmlns:cx5="http://schemas.microsoft.com/office/drawing/2016/5/11/chartex" xmlns:cx6="http://schemas.microsoft.com/office/drawing/2016/5/12/chartex" xmlns:cx7="http://schemas.microsoft.com/office/drawing/2016/5/13/chartex" xmlns:cx8="http://schemas.microsoft.com/office/drawing/2016/5/14/chartex" xmlns:mc="http://schemas.openxmlformats.org/markup-compatibility/2006" xmlns:aink="http://schemas.microsoft.com/office/drawing/2016/ink" xmlns:am3d="http://schemas.microsoft.com/office/drawing/2017/model3d" xmlns:o="urn:schemas-microsoft-com:office:office" xmlns:oel="http://schemas.microsoft.com/office/2019/extlst" xmlns:r="http://schemas.openxmlformats.org/officeDocument/2006/relationships" xmlns:m="http://schemas.openxmlformats.org/officeDocument/2006/math" xmlns:v="urn:schemas-microsoft-com:vml" xmlns:wp14="http://schemas.microsoft.com/office/word/2010/wordprocessingDrawing" xmlns:wp="http://schemas.openxmlformats.org/drawingml/2006/wordprocessingDrawing" xmlns:w10="urn:schemas-microsoft-com:office:word" xmlns:w="http://schemas.openxmlformats.org/wordprocessingml/2006/main" xmlns:w14="http://schemas.microsoft.com/office/word/2010/wordml" xmlns:w15="http://schemas.microsoft.com/office/word/2012/wordml" xmlns:w16cex="http://schemas.microsoft.com/office/word/2018/wordml/cex" xmlns:w16cid="http://schemas.microsoft.com/office/word/2016/wordml/cid" xmlns:w16="http://schemas.microsoft.com/office/word/2018/wordml" xmlns:w16du="http://schemas.microsoft.com/office/word/2023/wordml/word16du" xmlns:w16sdtdh="http://schemas.microsoft.com/office/word/2020/wordml/sdtdatahash" xmlns:w16se="http://schemas.microsoft.com/office/word/2015/wordml/symex" xmlns:wpg="http://schemas.microsoft.com/office/word/2010/wordprocessingGroup" xmlns:wpi="http://schemas.microsoft.com/office/word/2010/wordprocessingInk" xmlns:wne="http://schemas.microsoft.com/office/word/2006/wordml" xmlns:wps="http://schemas.microsoft.com/office/word/2010/wordprocessingShape" mc:Ignorable="w14 w15 w16se w16cid w16 w16cex w16sdtdh w16du wp14">
+  <w:abstractNum w:abstractNumId="0" w15:restartNumberingAfterBreak="0">
+    <w:nsid w:val="16294C7F"/>
+    <w:multiLevelType w:val="hybridMultilevel"/>
+    <w:tmpl w:val="B8F088B0"/>
+    <w:lvl w:ilvl="0" w:tplc="0409000B">
+      <w:start w:val="1"/>
+      <w:numFmt w:val="bullet"/>
+      <w:lvlText w:val=""/>
+      <w:lvlJc w:val="left"/>
+      <w:pPr>
+        <w:ind w:left="720" w:hanging="360"/>
+      </w:pPr>
+      <w:rPr>
+        <w:rFonts w:ascii="Wingdings" w:hAnsi="Wingdings" w:hint="default"/>
+      </w:rPr>
+    </w:lvl>
+    <w:lvl w:ilvl="1" w:tplc="04090003" w:tentative="1">
+      <w:start w:val="1"/>
+      <w:numFmt w:val="bullet"/>
+      <w:lvlText w:val="o"/>
+      <w:lvlJc w:val="left"/>
+      <w:pPr>
+        <w:ind w:left="1440" w:hanging="360"/>
+      </w:pPr>
+      <w:rPr>
+        <w:rFonts w:ascii="Courier New" w:hAnsi="Courier New" w:cs="Courier New" w:hint="default"/>
+      </w:rPr>
+    </w:lvl>
+    <w:lvl w:ilvl="2" w:tplc="04090005" w:tentative="1">
+      <w:start w:val="1"/>
+      <w:numFmt w:val="bullet"/>
+      <w:lvlText w:val=""/>
+      <w:lvlJc w:val="left"/>
+      <w:pPr>
+        <w:ind w:left="2160" w:hanging="360"/>
+      </w:pPr>
+      <w:rPr>
+        <w:rFonts w:ascii="Wingdings" w:hAnsi="Wingdings" w:hint="default"/>
+      </w:rPr>
+    </w:lvl>
+    <w:lvl w:ilvl="3" w:tplc="04090001" w:tentative="1">
+      <w:start w:val="1"/>
+      <w:numFmt w:val="bullet"/>
+      <w:lvlText w:val=""/>
+      <w:lvlJc w:val="left"/>
+      <w:pPr>
+        <w:ind w:left="2880" w:hanging="360"/>
+      </w:pPr>
+      <w:rPr>
+        <w:rFonts w:ascii="Symbol" w:hAnsi="Symbol" w:hint="default"/>
+      </w:rPr>
+    </w:lvl>
+    <w:lvl w:ilvl="4" w:tplc="04090003" w:tentative="1">
+      <w:start w:val="1"/>
+      <w:numFmt w:val="bullet"/>
+      <w:lvlText w:val="o"/>
+      <w:lvlJc w:val="left"/>
+      <w:pPr>
+        <w:ind w:left="3600" w:hanging="360"/>
+      </w:pPr>
+      <w:rPr>
+        <w:rFonts w:ascii="Courier New" w:hAnsi="Courier New" w:cs="Courier New" w:hint="default"/>
+      </w:rPr>
+    </w:lvl>
+    <w:lvl w:ilvl="5" w:tplc="04090005" w:tentative="1">
+      <w:start w:val="1"/>
+      <w:numFmt w:val="bullet"/>
+      <w:lvlText w:val=""/>
+      <w:lvlJc w:val="left"/>
+      <w:pPr>
+        <w:ind w:left="4320" w:hanging="360"/>
+      </w:pPr>
+      <w:rPr>
+        <w:rFonts w:ascii="Wingdings" w:hAnsi="Wingdings" w:hint="default"/>
+      </w:rPr>
+    </w:lvl>
+    <w:lvl w:ilvl="6" w:tplc="04090001" w:tentative="1">
+      <w:start w:val="1"/>
+      <w:numFmt w:val="bullet"/>
+      <w:lvlText w:val=""/>
+      <w:lvlJc w:val="left"/>
+      <w:pPr>
+        <w:ind w:left="5040" w:hanging="360"/>
+      </w:pPr>
+      <w:rPr>
+        <w:rFonts w:ascii="Symbol" w:hAnsi="Symbol" w:hint="default"/>
+      </w:rPr>
+    </w:lvl>
+    <w:lvl w:ilvl="7" w:tplc="04090003" w:tentative="1">
+      <w:start w:val="1"/>
+      <w:numFmt w:val="bullet"/>
+      <w:lvlText w:val="o"/>
+      <w:lvlJc w:val="left"/>
+      <w:pPr>
+        <w:ind w:left="5760" w:hanging="360"/>
+      </w:pPr>
+      <w:rPr>
+        <w:rFonts w:ascii="Courier New" w:hAnsi="Courier New" w:cs="Courier New" w:hint="default"/>
+      </w:rPr>
+    </w:lvl>
+    <w:lvl w:ilvl="8" w:tplc="04090005" w:tentative="1">
+      <w:start w:val="1"/>
+      <w:numFmt w:val="bullet"/>
+      <w:lvlText w:val=""/>
+      <w:lvlJc w:val="left"/>
+      <w:pPr>
+        <w:ind w:left="6480" w:hanging="360"/>
+      </w:pPr>
+      <w:rPr>
+        <w:rFonts w:ascii="Wingdings" w:hAnsi="Wingdings" w:hint="default"/>
+      </w:rPr>
+    </w:lvl>
+  </w:abstractNum>
+  <w:num w:numId="1" w16cid:durableId="623344925">
+    <w:abstractNumId w:val="0"/>
+  </w:num>
+</w:numbering>
 </file>
 
 <file path=word/styles.xml><?xml version="1.0" encoding="utf-8"?>

</xml_diff>

<commit_message>
three chances to enter the correct password
</commit_message>
<xml_diff>
--- a/Door Access System.docx
+++ b/Door Access System.docx
@@ -51,8 +51,27 @@
     <w:p>
       <w:pPr>
         <w:pStyle w:val="ListParagraph"/>
+        <w:numPr>
+          <w:ilvl w:val="0"/>
+          <w:numId w:val="1"/>
+        </w:numPr>
         <w:rPr>
-          <w:rFonts w:hint="cs"/>
+          <w:lang w:bidi="ar-JO"/>
+        </w:rPr>
+      </w:pPr>
+      <w:r>
+        <w:rPr>
+          <w:rFonts w:ascii="Segoe UI" w:hAnsi="Segoe UI" w:cs="Segoe UI"/>
+          <w:color w:val="0D0D0D"/>
+          <w:shd w:val="clear" w:color="auto" w:fill="FFFFFF"/>
+        </w:rPr>
+        <w:t>modify the Python code so that the user has only three chances to enter the correct password before the system locks them out</w:t>
+      </w:r>
+    </w:p>
+    <w:p>
+      <w:pPr>
+        <w:pStyle w:val="ListParagraph"/>
+        <w:rPr>
           <w:rtl/>
           <w:lang w:bidi="ar-JO"/>
         </w:rPr>

</xml_diff>

<commit_message>
Enter ID number to unlock the system
</commit_message>
<xml_diff>
--- a/Door Access System.docx
+++ b/Door Access System.docx
@@ -66,6 +66,30 @@
           <w:shd w:val="clear" w:color="auto" w:fill="FFFFFF"/>
         </w:rPr>
         <w:t>modify the Python code so that the user has only three chances to enter the correct password before the system locks them out</w:t>
+      </w:r>
+    </w:p>
+    <w:p>
+      <w:pPr>
+        <w:pStyle w:val="ListParagraph"/>
+        <w:numPr>
+          <w:ilvl w:val="0"/>
+          <w:numId w:val="1"/>
+        </w:numPr>
+        <w:rPr>
+          <w:lang w:bidi="ar-JO"/>
+        </w:rPr>
+      </w:pPr>
+      <w:r>
+        <w:rPr>
+          <w:lang w:bidi="ar-JO"/>
+        </w:rPr>
+        <w:t>Enter your ID number to unlock</w:t>
+      </w:r>
+      <w:r>
+        <w:rPr>
+          <w:lang w:bidi="ar-JO"/>
+        </w:rPr>
+        <w:t xml:space="preserve"> (20201102023)</w:t>
       </w:r>
     </w:p>
     <w:p>

</xml_diff>